<commit_message>
Update Guia de estilos - Practica 1.docx
</commit_message>
<xml_diff>
--- a/Guia de estilos - Practica 1.docx
+++ b/Guia de estilos - Practica 1.docx
@@ -85,6 +85,14 @@
         </w:rPr>
         <w:t xml:space="preserve"> de nuestra página web van a ser personas que estén interesadas en volcanes y quieran aprender sobre estos. Por lo tanto, el desarrollo de nuestra página web se va a orientar de tal manera que esta tarea sea lo más sencilla y gratificante posible.</w:t>
       </w:r>
+    </w:p>
+    <w:p>
+      <w:pPr>
+        <w:rPr>
+          <w:sz w:val="24"/>
+          <w:szCs w:val="24"/>
+        </w:rPr>
+      </w:pPr>
     </w:p>
     <w:p>
       <w:pPr>
@@ -382,6 +390,76 @@
     <w:p>
       <w:pPr>
         <w:rPr>
+          <w:sz w:val="24"/>
+          <w:szCs w:val="24"/>
+        </w:rPr>
+      </w:pPr>
+      <w:r>
+        <w:rPr>
+          <w:sz w:val="24"/>
+          <w:szCs w:val="24"/>
+        </w:rPr>
+        <w:drawing>
+          <wp:inline distT="0" distB="0" distL="0" distR="0" wp14:anchorId="6081C22A" wp14:editId="1701DE85">
+            <wp:extent cx="6188710" cy="2418080"/>
+            <wp:effectExtent l="0" t="0" r="2540" b="1270"/>
+            <wp:docPr id="6" name="Imagen 6"/>
+            <wp:cNvGraphicFramePr>
+              <a:graphicFrameLocks xmlns:a="http://schemas.openxmlformats.org/drawingml/2006/main" noChangeAspect="1"/>
+            </wp:cNvGraphicFramePr>
+            <a:graphic xmlns:a="http://schemas.openxmlformats.org/drawingml/2006/main">
+              <a:graphicData uri="http://schemas.openxmlformats.org/drawingml/2006/picture">
+                <pic:pic xmlns:pic="http://schemas.openxmlformats.org/drawingml/2006/picture">
+                  <pic:nvPicPr>
+                    <pic:cNvPr id="0" name="Picture 5"/>
+                    <pic:cNvPicPr>
+                      <a:picLocks noChangeAspect="1" noChangeArrowheads="1"/>
+                    </pic:cNvPicPr>
+                  </pic:nvPicPr>
+                  <pic:blipFill>
+                    <a:blip r:embed="rId6" cstate="print">
+                      <a:extLst>
+                        <a:ext uri="{28A0092B-C50C-407E-A947-70E740481C1C}">
+                          <a14:useLocalDpi xmlns:a14="http://schemas.microsoft.com/office/drawing/2010/main" val="0"/>
+                        </a:ext>
+                      </a:extLst>
+                    </a:blip>
+                    <a:srcRect/>
+                    <a:stretch>
+                      <a:fillRect/>
+                    </a:stretch>
+                  </pic:blipFill>
+                  <pic:spPr bwMode="auto">
+                    <a:xfrm>
+                      <a:off x="0" y="0"/>
+                      <a:ext cx="6188710" cy="2418080"/>
+                    </a:xfrm>
+                    <a:prstGeom prst="rect">
+                      <a:avLst/>
+                    </a:prstGeom>
+                    <a:noFill/>
+                    <a:ln>
+                      <a:noFill/>
+                    </a:ln>
+                  </pic:spPr>
+                </pic:pic>
+              </a:graphicData>
+            </a:graphic>
+          </wp:inline>
+        </w:drawing>
+      </w:r>
+    </w:p>
+    <w:p>
+      <w:pPr>
+        <w:rPr>
+          <w:sz w:val="24"/>
+          <w:szCs w:val="24"/>
+        </w:rPr>
+      </w:pPr>
+    </w:p>
+    <w:p>
+      <w:pPr>
+        <w:rPr>
           <w:b/>
           <w:bCs/>
           <w:sz w:val="28"/>
@@ -514,6 +592,7 @@
           <w:sz w:val="24"/>
           <w:szCs w:val="24"/>
         </w:rPr>
+        <w:lastRenderedPageBreak/>
         <w:drawing>
           <wp:anchor distT="0" distB="0" distL="114300" distR="114300" simplePos="0" relativeHeight="251659264" behindDoc="1" locked="0" layoutInCell="1" allowOverlap="1" wp14:anchorId="73EE6DC2" wp14:editId="654513E5">
             <wp:simplePos x="0" y="0"/>
@@ -548,7 +627,7 @@
                     </pic:cNvPicPr>
                   </pic:nvPicPr>
                   <pic:blipFill>
-                    <a:blip r:embed="rId6" cstate="print">
+                    <a:blip r:embed="rId7" cstate="print">
                       <a:extLst>
                         <a:ext uri="{28A0092B-C50C-407E-A947-70E740481C1C}">
                           <a14:useLocalDpi xmlns:a14="http://schemas.microsoft.com/office/drawing/2010/main" val="0"/>
@@ -695,96 +774,62 @@
           <w:szCs w:val="28"/>
         </w:rPr>
       </w:pPr>
-    </w:p>
-    <w:p>
-      <w:pPr>
-        <w:rPr>
-          <w:b/>
-          <w:bCs/>
-          <w:sz w:val="28"/>
-          <w:szCs w:val="28"/>
-        </w:rPr>
-      </w:pPr>
-    </w:p>
-    <w:p>
-      <w:pPr>
-        <w:rPr>
-          <w:b/>
-          <w:bCs/>
-          <w:sz w:val="28"/>
-          <w:szCs w:val="28"/>
-        </w:rPr>
-      </w:pPr>
-    </w:p>
-    <w:p>
-      <w:pPr>
-        <w:rPr>
-          <w:b/>
-          <w:bCs/>
-          <w:sz w:val="28"/>
-          <w:szCs w:val="28"/>
-        </w:rPr>
-      </w:pPr>
-    </w:p>
-    <w:p>
-      <w:pPr>
-        <w:rPr>
-          <w:b/>
-          <w:bCs/>
-          <w:sz w:val="28"/>
-          <w:szCs w:val="28"/>
-        </w:rPr>
-      </w:pPr>
-    </w:p>
-    <w:p>
-      <w:pPr>
-        <w:rPr>
-          <w:b/>
-          <w:bCs/>
-          <w:sz w:val="28"/>
-          <w:szCs w:val="28"/>
-        </w:rPr>
-      </w:pPr>
-    </w:p>
-    <w:p>
-      <w:pPr>
-        <w:rPr>
-          <w:b/>
-          <w:bCs/>
-          <w:sz w:val="28"/>
-          <w:szCs w:val="28"/>
-        </w:rPr>
-      </w:pPr>
-    </w:p>
-    <w:p>
-      <w:pPr>
-        <w:rPr>
-          <w:b/>
-          <w:bCs/>
-          <w:sz w:val="28"/>
-          <w:szCs w:val="28"/>
-        </w:rPr>
-      </w:pPr>
-    </w:p>
-    <w:p>
-      <w:pPr>
-        <w:rPr>
-          <w:b/>
-          <w:bCs/>
-          <w:sz w:val="28"/>
-          <w:szCs w:val="28"/>
-        </w:rPr>
-      </w:pPr>
-    </w:p>
-    <w:p>
-      <w:pPr>
-        <w:rPr>
-          <w:b/>
-          <w:bCs/>
-          <w:sz w:val="28"/>
-          <w:szCs w:val="28"/>
-        </w:rPr>
-      </w:pPr>
+      <w:r>
+        <w:rPr>
+          <w:b/>
+          <w:bCs/>
+          <w:sz w:val="28"/>
+          <w:szCs w:val="28"/>
+        </w:rPr>
+        <w:drawing>
+          <wp:inline distT="0" distB="0" distL="0" distR="0" wp14:anchorId="26DC3C3A" wp14:editId="726596C1">
+            <wp:extent cx="6188710" cy="2958465"/>
+            <wp:effectExtent l="0" t="0" r="2540" b="0"/>
+            <wp:docPr id="7" name="Imagen 7"/>
+            <wp:cNvGraphicFramePr>
+              <a:graphicFrameLocks xmlns:a="http://schemas.openxmlformats.org/drawingml/2006/main" noChangeAspect="1"/>
+            </wp:cNvGraphicFramePr>
+            <a:graphic xmlns:a="http://schemas.openxmlformats.org/drawingml/2006/main">
+              <a:graphicData uri="http://schemas.openxmlformats.org/drawingml/2006/picture">
+                <pic:pic xmlns:pic="http://schemas.openxmlformats.org/drawingml/2006/picture">
+                  <pic:nvPicPr>
+                    <pic:cNvPr id="0" name="Picture 6"/>
+                    <pic:cNvPicPr>
+                      <a:picLocks noChangeAspect="1" noChangeArrowheads="1"/>
+                    </pic:cNvPicPr>
+                  </pic:nvPicPr>
+                  <pic:blipFill>
+                    <a:blip r:embed="rId8" cstate="print">
+                      <a:extLst>
+                        <a:ext uri="{28A0092B-C50C-407E-A947-70E740481C1C}">
+                          <a14:useLocalDpi xmlns:a14="http://schemas.microsoft.com/office/drawing/2010/main" val="0"/>
+                        </a:ext>
+                      </a:extLst>
+                    </a:blip>
+                    <a:srcRect/>
+                    <a:stretch>
+                      <a:fillRect/>
+                    </a:stretch>
+                  </pic:blipFill>
+                  <pic:spPr bwMode="auto">
+                    <a:xfrm>
+                      <a:off x="0" y="0"/>
+                      <a:ext cx="6188710" cy="2958465"/>
+                    </a:xfrm>
+                    <a:prstGeom prst="rect">
+                      <a:avLst/>
+                    </a:prstGeom>
+                    <a:noFill/>
+                    <a:ln>
+                      <a:noFill/>
+                    </a:ln>
+                  </pic:spPr>
+                </pic:pic>
+              </a:graphicData>
+            </a:graphic>
+          </wp:inline>
+        </w:drawing>
+      </w:r>
     </w:p>
     <w:p>
       <w:pPr>
@@ -914,6 +959,7 @@
           <w:sz w:val="24"/>
           <w:szCs w:val="24"/>
         </w:rPr>
+        <w:lastRenderedPageBreak/>
         <w:drawing>
           <wp:inline distT="0" distB="0" distL="0" distR="0" wp14:anchorId="32FB6F55" wp14:editId="76C26D18">
             <wp:extent cx="6188710" cy="6512560"/>
@@ -932,7 +978,7 @@
                     </pic:cNvPicPr>
                   </pic:nvPicPr>
                   <pic:blipFill>
-                    <a:blip r:embed="rId7" cstate="print">
+                    <a:blip r:embed="rId9" cstate="print">
                       <a:extLst>
                         <a:ext uri="{28A0092B-C50C-407E-A947-70E740481C1C}">
                           <a14:useLocalDpi xmlns:a14="http://schemas.microsoft.com/office/drawing/2010/main" val="0"/>
@@ -975,38 +1021,6 @@
     <w:p>
       <w:pPr>
         <w:rPr>
-          <w:sz w:val="24"/>
-          <w:szCs w:val="24"/>
-        </w:rPr>
-      </w:pPr>
-    </w:p>
-    <w:p>
-      <w:pPr>
-        <w:rPr>
-          <w:sz w:val="24"/>
-          <w:szCs w:val="24"/>
-        </w:rPr>
-      </w:pPr>
-    </w:p>
-    <w:p>
-      <w:pPr>
-        <w:rPr>
-          <w:sz w:val="24"/>
-          <w:szCs w:val="24"/>
-        </w:rPr>
-      </w:pPr>
-    </w:p>
-    <w:p>
-      <w:pPr>
-        <w:rPr>
-          <w:sz w:val="24"/>
-          <w:szCs w:val="24"/>
-        </w:rPr>
-      </w:pPr>
-    </w:p>
-    <w:p>
-      <w:pPr>
-        <w:rPr>
           <w:b/>
           <w:bCs/>
           <w:sz w:val="28"/>
@@ -1122,6 +1136,7 @@
           <w:sz w:val="24"/>
           <w:szCs w:val="24"/>
         </w:rPr>
+        <w:lastRenderedPageBreak/>
         <w:drawing>
           <wp:inline distT="0" distB="0" distL="0" distR="0" wp14:anchorId="1051A8B0" wp14:editId="575CCF2D">
             <wp:extent cx="6188710" cy="6423660"/>
@@ -1140,7 +1155,7 @@
                     </pic:cNvPicPr>
                   </pic:nvPicPr>
                   <pic:blipFill>
-                    <a:blip r:embed="rId8" cstate="print">
+                    <a:blip r:embed="rId10" cstate="print">
                       <a:extLst>
                         <a:ext uri="{28A0092B-C50C-407E-A947-70E740481C1C}">
                           <a14:useLocalDpi xmlns:a14="http://schemas.microsoft.com/office/drawing/2010/main" val="0"/>
@@ -1171,6 +1186,114 @@
           </wp:inline>
         </w:drawing>
       </w:r>
+    </w:p>
+    <w:p>
+      <w:pPr>
+        <w:rPr>
+          <w:sz w:val="24"/>
+          <w:szCs w:val="24"/>
+        </w:rPr>
+      </w:pPr>
+    </w:p>
+    <w:p>
+      <w:pPr>
+        <w:rPr>
+          <w:b/>
+          <w:bCs/>
+          <w:sz w:val="28"/>
+          <w:szCs w:val="28"/>
+        </w:rPr>
+      </w:pPr>
+      <w:r>
+        <w:rPr>
+          <w:b/>
+          <w:bCs/>
+          <w:sz w:val="28"/>
+          <w:szCs w:val="28"/>
+        </w:rPr>
+        <w:t>Puntos importantes</w:t>
+      </w:r>
+    </w:p>
+    <w:p>
+      <w:pPr>
+        <w:rPr>
+          <w:b/>
+          <w:bCs/>
+          <w:sz w:val="2"/>
+          <w:szCs w:val="2"/>
+        </w:rPr>
+      </w:pPr>
+    </w:p>
+    <w:p>
+      <w:pPr>
+        <w:pStyle w:val="Prrafodelista"/>
+        <w:numPr>
+          <w:ilvl w:val="0"/>
+          <w:numId w:val="1"/>
+        </w:numPr>
+        <w:rPr>
+          <w:sz w:val="24"/>
+          <w:szCs w:val="24"/>
+        </w:rPr>
+      </w:pPr>
+      <w:r>
+        <w:rPr>
+          <w:sz w:val="24"/>
+          <w:szCs w:val="24"/>
+        </w:rPr>
+        <w:t>He decidido que la página web va a tener una forma mixta, en la que va a haber principalmente texto pero los distintos temas van a estar apoyados por imágenes.</w:t>
+      </w:r>
+    </w:p>
+    <w:p>
+      <w:pPr>
+        <w:pStyle w:val="Prrafodelista"/>
+        <w:rPr>
+          <w:sz w:val="24"/>
+          <w:szCs w:val="24"/>
+        </w:rPr>
+      </w:pPr>
+    </w:p>
+    <w:p>
+      <w:pPr>
+        <w:pStyle w:val="Prrafodelista"/>
+        <w:numPr>
+          <w:ilvl w:val="0"/>
+          <w:numId w:val="1"/>
+        </w:numPr>
+        <w:rPr>
+          <w:sz w:val="24"/>
+          <w:szCs w:val="24"/>
+        </w:rPr>
+      </w:pPr>
+      <w:r>
+        <w:rPr>
+          <w:sz w:val="24"/>
+          <w:szCs w:val="24"/>
+        </w:rPr>
+        <w:t>Como el público objetivo son personas que les guste</w:t>
+      </w:r>
+      <w:r>
+        <w:rPr>
+          <w:sz w:val="24"/>
+          <w:szCs w:val="24"/>
+        </w:rPr>
+        <w:t xml:space="preserve">n los volcanes, he decidido que la paleta de colores de la página web tenía que tener colores parecidos a los de un volcán, y por eso el uso de colores </w:t>
+      </w:r>
+      <w:r>
+        <w:rPr>
+          <w:sz w:val="24"/>
+          <w:szCs w:val="24"/>
+        </w:rPr>
+        <w:t>marrón, rojo, verde y blanco.</w:t>
+      </w:r>
+    </w:p>
+    <w:p>
+      <w:pPr>
+        <w:rPr>
+          <w:sz w:val="24"/>
+          <w:szCs w:val="24"/>
+        </w:rPr>
+      </w:pPr>
     </w:p>
     <w:sectPr>
       <w:pgSz w:w="11906" w:h="16838"/>

</xml_diff>